<commit_message>
added to view uploaded files
</commit_message>
<xml_diff>
--- a/notes/Django dev notes .docx
+++ b/notes/Django dev notes .docx
@@ -32,46 +32,22 @@
           <w:rPr>
             <w:rStyle w:val="Hyperlink"/>
           </w:rPr>
-          <w:t>h</w:t>
+          <w:t>https://code.visualstudio.com/docs/python/tutorial-django</w:t>
         </w:r>
+      </w:hyperlink>
+    </w:p>
+    <w:p>
+      <w:hyperlink r:id="rId6" w:history="1">
         <w:r>
           <w:rPr>
             <w:rStyle w:val="Hyperlink"/>
           </w:rPr>
-          <w:t>ttps://code.visualstudio.com/docs/python/tutorial-django</w:t>
+          <w:t>https://developer.mozilla.org/en-US/docs/Learn/Server-side/Django</w:t>
         </w:r>
       </w:hyperlink>
     </w:p>
-    <w:bookmarkStart w:id="0" w:name="_GoBack"/>
-    <w:bookmarkEnd w:id="0"/>
-    <w:p>
-      <w:r>
-        <w:fldChar w:fldCharType="begin"/>
-      </w:r>
-      <w:r>
-        <w:instrText xml:space="preserve"> HYPERLINK "</w:instrText>
-      </w:r>
-      <w:r>
-        <w:instrText>https://developer.mozilla.org/en-US/docs/Learn/Server-side/Django</w:instrText>
-      </w:r>
-      <w:r>
-        <w:instrText xml:space="preserve">" </w:instrText>
-      </w:r>
-      <w:r>
-        <w:fldChar w:fldCharType="separate"/>
-      </w:r>
-      <w:r>
-        <w:rPr>
-          <w:rStyle w:val="Hyperlink"/>
-        </w:rPr>
-        <w:t>https://developer.mozilla.org/en-US/docs/Learn/Server-side/Django</w:t>
-      </w:r>
-      <w:r>
-        <w:fldChar w:fldCharType="end"/>
-      </w:r>
-    </w:p>
-    <w:p>
-      <w:hyperlink r:id="rId6" w:history="1">
+    <w:p>
+      <w:hyperlink r:id="rId7" w:history="1">
         <w:r>
           <w:rPr>
             <w:rStyle w:val="Hyperlink"/>
@@ -83,7 +59,23 @@
     <w:p/>
     <w:p>
       <w:r>
-        <w:t>(1) create a peroject folder "mysite"</w:t>
+        <w:t xml:space="preserve">(1) create a </w:t>
+      </w:r>
+      <w:proofErr w:type="spellStart"/>
+      <w:r>
+        <w:t>peroject</w:t>
+      </w:r>
+      <w:proofErr w:type="spellEnd"/>
+      <w:r>
+        <w:t xml:space="preserve"> folder "</w:t>
+      </w:r>
+      <w:proofErr w:type="spellStart"/>
+      <w:r>
+        <w:t>mysite</w:t>
+      </w:r>
+      <w:proofErr w:type="spellEnd"/>
+      <w:r>
+        <w:t>"</w:t>
       </w:r>
     </w:p>
     <w:p>
@@ -95,55 +87,90 @@
           <w:b/>
           <w:bCs/>
         </w:rPr>
-        <w:t>creat</w:t>
-      </w:r>
-      <w:r>
-        <w:rPr>
-          <w:b/>
-          <w:bCs/>
-        </w:rPr>
-        <w:t>e</w:t>
-      </w:r>
-      <w:r>
-        <w:rPr>
-          <w:b/>
-          <w:bCs/>
-        </w:rPr>
-        <w:t xml:space="preserve"> a virtaul env</w:t>
-      </w:r>
-      <w:r>
-        <w:t xml:space="preserve"> in mysite: python -m venv env</w:t>
-      </w:r>
-    </w:p>
-    <w:p>
-      <w:r>
-        <w:t>(3) Open the project folder in VS Code by running "code .",</w:t>
-      </w:r>
-    </w:p>
-    <w:p>
-      <w:r>
-        <w:t>(4) Open the Command Palette (View &gt; Command Palette or (Ctrl+Shift+P)). Then select the Python: Select Interpreter command:</w:t>
-      </w:r>
-    </w:p>
-    <w:p>
-      <w:r>
-        <w:t xml:space="preserve">(5) Run Terminal: Create New Integrated Terminal (Ctrl+Shift+`) from the Command Palette, which creates a terminal and automatically </w:t>
-      </w:r>
-    </w:p>
-    <w:p>
-      <w:r>
-        <w:rPr>
-          <w:b/>
-          <w:bCs/>
-        </w:rPr>
-        <w:t>activates the virtual environment by running its activation scrip</w:t>
-      </w:r>
-      <w:r>
-        <w:rPr>
-          <w:b/>
-          <w:bCs/>
-        </w:rPr>
-        <w:t>t</w:t>
+        <w:t xml:space="preserve">create a </w:t>
+      </w:r>
+      <w:proofErr w:type="spellStart"/>
+      <w:r>
+        <w:rPr>
+          <w:b/>
+          <w:bCs/>
+        </w:rPr>
+        <w:t>virtaul</w:t>
+      </w:r>
+      <w:proofErr w:type="spellEnd"/>
+      <w:r>
+        <w:rPr>
+          <w:b/>
+          <w:bCs/>
+        </w:rPr>
+        <w:t xml:space="preserve"> env</w:t>
+      </w:r>
+      <w:r>
+        <w:t xml:space="preserve"> in </w:t>
+      </w:r>
+      <w:proofErr w:type="spellStart"/>
+      <w:r>
+        <w:t>mysite</w:t>
+      </w:r>
+      <w:proofErr w:type="spellEnd"/>
+      <w:r>
+        <w:t xml:space="preserve">: python -m </w:t>
+      </w:r>
+      <w:proofErr w:type="spellStart"/>
+      <w:r>
+        <w:t>venv</w:t>
+      </w:r>
+      <w:proofErr w:type="spellEnd"/>
+      <w:r>
+        <w:t xml:space="preserve"> env</w:t>
+      </w:r>
+    </w:p>
+    <w:p>
+      <w:r>
+        <w:t>(3) Open the project folder in VS Code by running "</w:t>
+      </w:r>
+      <w:proofErr w:type="gramStart"/>
+      <w:r>
+        <w:t>code .</w:t>
+      </w:r>
+      <w:proofErr w:type="gramEnd"/>
+      <w:r>
+        <w:t>",</w:t>
+      </w:r>
+    </w:p>
+    <w:p>
+      <w:r>
+        <w:t>(4) Open the Command Palette (View &gt; Command Palette or (</w:t>
+      </w:r>
+      <w:proofErr w:type="spellStart"/>
+      <w:r>
+        <w:t>Ctrl+Shift+P</w:t>
+      </w:r>
+      <w:proofErr w:type="spellEnd"/>
+      <w:r>
+        <w:t>)). Then select the Python: Select Interpreter command:</w:t>
+      </w:r>
+    </w:p>
+    <w:p>
+      <w:r>
+        <w:t>(5) Run Terminal: Create New Integrated Terminal (</w:t>
+      </w:r>
+      <w:proofErr w:type="spellStart"/>
+      <w:r>
+        <w:t>Ctrl+Shift</w:t>
+      </w:r>
+      <w:proofErr w:type="spellEnd"/>
+      <w:r>
+        <w:t xml:space="preserve">+`) from the Command Palette, which creates a terminal and automatically </w:t>
+      </w:r>
+    </w:p>
+    <w:p>
+      <w:r>
+        <w:rPr>
+          <w:b/>
+          <w:bCs/>
+        </w:rPr>
+        <w:t>activates the virtual environment by running its activation script</w:t>
       </w:r>
       <w:r>
         <w:t xml:space="preserve">.  </w:t>
@@ -166,42 +193,174 @@
         <w:t>install Django</w:t>
       </w:r>
       <w:r>
-        <w:t xml:space="preserve"> in the venv:  python -m pip install django      Use python -m django --version to check version</w:t>
+        <w:t xml:space="preserve"> in the </w:t>
+      </w:r>
+      <w:proofErr w:type="spellStart"/>
+      <w:r>
+        <w:t>venv</w:t>
+      </w:r>
+      <w:proofErr w:type="spellEnd"/>
+      <w:r>
+        <w:t xml:space="preserve">:  python -m pip install </w:t>
+      </w:r>
+      <w:proofErr w:type="spellStart"/>
+      <w:r>
+        <w:t>django</w:t>
+      </w:r>
+      <w:proofErr w:type="spellEnd"/>
+      <w:r>
+        <w:t xml:space="preserve">      Use python -m </w:t>
+      </w:r>
+      <w:proofErr w:type="spellStart"/>
+      <w:r>
+        <w:t>django</w:t>
+      </w:r>
+      <w:proofErr w:type="spellEnd"/>
+      <w:r>
+        <w:t xml:space="preserve"> --version to check version</w:t>
       </w:r>
     </w:p>
     <w:p>
       <w:r>
         <w:t xml:space="preserve">(7) Create a Django project </w:t>
       </w:r>
-      <w:r>
-        <w:rPr>
-          <w:b/>
-          <w:bCs/>
-        </w:rPr>
-        <w:t>django-admin startproject web_project .</w:t>
-      </w:r>
-      <w:r>
-        <w:t xml:space="preserve"> (by use of . at the end) that the current folder is your project folder</w:t>
+      <w:proofErr w:type="spellStart"/>
+      <w:r>
+        <w:rPr>
+          <w:b/>
+          <w:bCs/>
+        </w:rPr>
+        <w:t>django</w:t>
+      </w:r>
+      <w:proofErr w:type="spellEnd"/>
+      <w:r>
+        <w:rPr>
+          <w:b/>
+          <w:bCs/>
+        </w:rPr>
+        <w:t xml:space="preserve">-admin </w:t>
+      </w:r>
+      <w:proofErr w:type="spellStart"/>
+      <w:r>
+        <w:rPr>
+          <w:b/>
+          <w:bCs/>
+        </w:rPr>
+        <w:t>startproject</w:t>
+      </w:r>
+      <w:proofErr w:type="spellEnd"/>
+      <w:r>
+        <w:rPr>
+          <w:b/>
+          <w:bCs/>
+        </w:rPr>
+        <w:t xml:space="preserve"> </w:t>
+      </w:r>
+      <w:proofErr w:type="spellStart"/>
+      <w:r>
+        <w:rPr>
+          <w:b/>
+          <w:bCs/>
+        </w:rPr>
+        <w:t>web_</w:t>
+      </w:r>
+      <w:proofErr w:type="gramStart"/>
+      <w:r>
+        <w:rPr>
+          <w:b/>
+          <w:bCs/>
+        </w:rPr>
+        <w:t>project</w:t>
+      </w:r>
+      <w:proofErr w:type="spellEnd"/>
+      <w:r>
+        <w:rPr>
+          <w:b/>
+          <w:bCs/>
+        </w:rPr>
+        <w:t xml:space="preserve"> .</w:t>
+      </w:r>
+      <w:proofErr w:type="gramEnd"/>
+      <w:r>
+        <w:t xml:space="preserve"> (by use </w:t>
+      </w:r>
+      <w:proofErr w:type="gramStart"/>
+      <w:r>
+        <w:t>of .</w:t>
+      </w:r>
+      <w:proofErr w:type="gramEnd"/>
+      <w:r>
+        <w:t xml:space="preserve"> at the end) that the current folder is your project folder</w:t>
       </w:r>
     </w:p>
     <w:p>
       <w:r>
         <w:t xml:space="preserve">(8) Run </w:t>
       </w:r>
-      <w:r>
-        <w:rPr>
-          <w:b/>
-          <w:bCs/>
-        </w:rPr>
-        <w:t xml:space="preserve">pyhon manage.py runserver  </w:t>
-      </w:r>
-      <w:r>
-        <w:t xml:space="preserve"> OR pyhon manage.py runserver 5000</w:t>
-      </w:r>
-    </w:p>
-    <w:p>
-      <w:r>
-        <w:t>Create an app:</w:t>
+      <w:proofErr w:type="spellStart"/>
+      <w:r>
+        <w:rPr>
+          <w:b/>
+          <w:bCs/>
+        </w:rPr>
+        <w:t>pyhon</w:t>
+      </w:r>
+      <w:proofErr w:type="spellEnd"/>
+      <w:r>
+        <w:rPr>
+          <w:b/>
+          <w:bCs/>
+        </w:rPr>
+        <w:t xml:space="preserve"> manage.py </w:t>
+      </w:r>
+      <w:proofErr w:type="spellStart"/>
+      <w:r>
+        <w:rPr>
+          <w:b/>
+          <w:bCs/>
+        </w:rPr>
+        <w:t>runserver</w:t>
+      </w:r>
+      <w:proofErr w:type="spellEnd"/>
+      <w:r>
+        <w:rPr>
+          <w:b/>
+          <w:bCs/>
+        </w:rPr>
+        <w:t xml:space="preserve">  </w:t>
+      </w:r>
+      <w:r>
+        <w:t xml:space="preserve"> OR </w:t>
+      </w:r>
+      <w:proofErr w:type="spellStart"/>
+      <w:r>
+        <w:t>pyhon</w:t>
+      </w:r>
+      <w:proofErr w:type="spellEnd"/>
+      <w:r>
+        <w:t xml:space="preserve"> manage.py </w:t>
+      </w:r>
+      <w:proofErr w:type="spellStart"/>
+      <w:r>
+        <w:t>runserver</w:t>
+      </w:r>
+      <w:proofErr w:type="spellEnd"/>
+      <w:r>
+        <w:t xml:space="preserve"> 5000</w:t>
+      </w:r>
+    </w:p>
+    <w:p>
+      <w:bookmarkStart w:id="0" w:name="_GoBack"/>
+      <w:r>
+        <w:rPr>
+          <w:b/>
+          <w:bCs/>
+        </w:rPr>
+        <w:t>Create an app</w:t>
+      </w:r>
+      <w:bookmarkEnd w:id="0"/>
+      <w:r>
+        <w:t>:</w:t>
       </w:r>
     </w:p>
     <w:p>
@@ -213,10 +372,38 @@
           <w:b/>
           <w:bCs/>
         </w:rPr>
-        <w:t xml:space="preserve">python manage.py startapp &lt;polls&gt; </w:t>
-      </w:r>
-      <w:r>
-        <w:t xml:space="preserve"> in the same folder as manage.py</w:t>
+        <w:t xml:space="preserve">python manage.py </w:t>
+      </w:r>
+      <w:proofErr w:type="spellStart"/>
+      <w:r>
+        <w:rPr>
+          <w:b/>
+          <w:bCs/>
+        </w:rPr>
+        <w:t>startapp</w:t>
+      </w:r>
+      <w:proofErr w:type="spellEnd"/>
+      <w:r>
+        <w:rPr>
+          <w:b/>
+          <w:bCs/>
+        </w:rPr>
+        <w:t xml:space="preserve"> &lt;polls</w:t>
+      </w:r>
+      <w:proofErr w:type="gramStart"/>
+      <w:r>
+        <w:rPr>
+          <w:b/>
+          <w:bCs/>
+        </w:rPr>
+        <w:t xml:space="preserve">&gt; </w:t>
+      </w:r>
+      <w:r>
+        <w:t xml:space="preserve"> in</w:t>
+      </w:r>
+      <w:proofErr w:type="gramEnd"/>
+      <w:r>
+        <w:t xml:space="preserve"> the same folder as manage.py</w:t>
       </w:r>
     </w:p>
     <w:p>
@@ -231,18 +418,47 @@
         <w:t xml:space="preserve">python manage.py migrate </w:t>
       </w:r>
       <w:r>
-        <w:t xml:space="preserve">    ## run this commenc to initialize admin, auth, contenttypes, sessions.</w:t>
-      </w:r>
-    </w:p>
-    <w:p>
-      <w:r>
-        <w:t xml:space="preserve"> run the command-line client for your database and type \dt (PostgreSQL), SHOW TABLES; (MariaDB, MySQL), .schema (SQLite), or SELECT TABLE_NAME FROM USER_TABLES; (Oracle) to display the tables Django created.  </w:t>
-      </w:r>
-    </w:p>
-    <w:p>
-      <w:r>
-        <w:t>&gt; sqlite3.exe ==&gt; .tables</w:t>
-      </w:r>
+        <w:t xml:space="preserve">    ## run this </w:t>
+      </w:r>
+      <w:proofErr w:type="spellStart"/>
+      <w:r>
+        <w:t>commenc</w:t>
+      </w:r>
+      <w:proofErr w:type="spellEnd"/>
+      <w:r>
+        <w:t xml:space="preserve"> to initialize admin, auth, </w:t>
+      </w:r>
+      <w:proofErr w:type="spellStart"/>
+      <w:r>
+        <w:t>contenttypes</w:t>
+      </w:r>
+      <w:proofErr w:type="spellEnd"/>
+      <w:r>
+        <w:t>, sessions.</w:t>
+      </w:r>
+    </w:p>
+    <w:p>
+      <w:r>
+        <w:t xml:space="preserve"> run the command-line client for your database and type \dt (PostgreSQL), SHOW TABLES; (MariaDB, MySQL)</w:t>
+      </w:r>
+      <w:proofErr w:type="gramStart"/>
+      <w:r>
+        <w:t>, .schema</w:t>
+      </w:r>
+      <w:proofErr w:type="gramEnd"/>
+      <w:r>
+        <w:t xml:space="preserve"> (SQLite), or SELECT TABLE_NAME FROM USER_TABLES; (Oracle) to display the tables Django created.  </w:t>
+      </w:r>
+    </w:p>
+    <w:p>
+      <w:r>
+        <w:t>&gt; sqlite3.exe ==</w:t>
+      </w:r>
+      <w:proofErr w:type="gramStart"/>
+      <w:r>
+        <w:t>&gt; .tables</w:t>
+      </w:r>
+      <w:proofErr w:type="gramEnd"/>
     </w:p>
     <w:p>
       <w:r>
@@ -262,7 +478,25 @@
         <w:t>Create a debugger launch profile in VC code</w:t>
       </w:r>
       <w:r>
-        <w:t>.  Select Debug view, then select the Gear icon ==&gt; select Python: Django ==&gt; launch.json. The "django": true entry tells VS Code to enable debugging of Django page templates.</w:t>
+        <w:t xml:space="preserve">.  Select Debug view, then select the Gear icon ==&gt; select Python: Django ==&gt; </w:t>
+      </w:r>
+      <w:proofErr w:type="spellStart"/>
+      <w:proofErr w:type="gramStart"/>
+      <w:r>
+        <w:t>launch.json</w:t>
+      </w:r>
+      <w:proofErr w:type="spellEnd"/>
+      <w:proofErr w:type="gramEnd"/>
+      <w:r>
+        <w:t>. The "</w:t>
+      </w:r>
+      <w:proofErr w:type="spellStart"/>
+      <w:r>
+        <w:t>django</w:t>
+      </w:r>
+      <w:proofErr w:type="spellEnd"/>
+      <w:r>
+        <w:t>": true entry tells VS Code to enable debugging of Django page templates.</w:t>
       </w:r>
     </w:p>
     <w:p>
@@ -274,33 +508,60 @@
           <w:b/>
           <w:bCs/>
         </w:rPr>
-        <w:t>python manage.py createsuperuser</w:t>
-      </w:r>
+        <w:t xml:space="preserve">python manage.py </w:t>
+      </w:r>
+      <w:proofErr w:type="spellStart"/>
+      <w:r>
+        <w:rPr>
+          <w:b/>
+          <w:bCs/>
+        </w:rPr>
+        <w:t>createsuperuser</w:t>
+      </w:r>
+      <w:proofErr w:type="spellEnd"/>
       <w:r>
         <w:t xml:space="preserve"> --username=&lt;username&gt; --email=&lt;email&gt;   winter/mxx.2x2x</w:t>
       </w:r>
     </w:p>
     <w:p>
       <w:r>
-        <w:t>(13) Cr</w:t>
-      </w:r>
-      <w:r>
-        <w:t>e</w:t>
-      </w:r>
-      <w:r>
-        <w:t xml:space="preserve">ate a model for polls app (in models.py), then run </w:t>
-      </w:r>
-      <w:r>
-        <w:rPr>
-          <w:b/>
-          <w:bCs/>
-        </w:rPr>
-        <w:t>python manage.py makemigrations polls</w:t>
-      </w:r>
-    </w:p>
-    <w:p>
-      <w:r>
-        <w:t>(14) python manage.py sqlmigrate polls 0001   ## check the SQL statements</w:t>
+        <w:t xml:space="preserve">(13) Create a model for polls app (in models.py), then run </w:t>
+      </w:r>
+      <w:r>
+        <w:rPr>
+          <w:b/>
+          <w:bCs/>
+        </w:rPr>
+        <w:t xml:space="preserve">python manage.py </w:t>
+      </w:r>
+      <w:proofErr w:type="spellStart"/>
+      <w:r>
+        <w:rPr>
+          <w:b/>
+          <w:bCs/>
+        </w:rPr>
+        <w:t>makemigrations</w:t>
+      </w:r>
+      <w:proofErr w:type="spellEnd"/>
+      <w:r>
+        <w:rPr>
+          <w:b/>
+          <w:bCs/>
+        </w:rPr>
+        <w:t xml:space="preserve"> polls</w:t>
+      </w:r>
+    </w:p>
+    <w:p>
+      <w:r>
+        <w:t xml:space="preserve">(14) python manage.py </w:t>
+      </w:r>
+      <w:proofErr w:type="spellStart"/>
+      <w:r>
+        <w:t>sqlmigrate</w:t>
+      </w:r>
+      <w:proofErr w:type="spellEnd"/>
+      <w:r>
+        <w:t xml:space="preserve"> polls 0001   ## check the SQL statements</w:t>
       </w:r>
     </w:p>
     <w:p>
@@ -329,10 +590,40 @@
           <w:b/>
           <w:bCs/>
         </w:rPr>
-        <w:t>python manage.py collectstatic</w:t>
-      </w:r>
-      <w:r>
-        <w:t xml:space="preserve">  - define the STATIC_ROOT = STATIC_ROOT = os.path.join(BASE_DIR, 'static_collected')</w:t>
+        <w:t xml:space="preserve">python manage.py </w:t>
+      </w:r>
+      <w:proofErr w:type="spellStart"/>
+      <w:proofErr w:type="gramStart"/>
+      <w:r>
+        <w:rPr>
+          <w:b/>
+          <w:bCs/>
+        </w:rPr>
+        <w:t>collectstatic</w:t>
+      </w:r>
+      <w:proofErr w:type="spellEnd"/>
+      <w:r>
+        <w:t xml:space="preserve">  -</w:t>
+      </w:r>
+      <w:proofErr w:type="gramEnd"/>
+      <w:r>
+        <w:t xml:space="preserve"> define the STATIC_ROOT = STATIC_ROOT = </w:t>
+      </w:r>
+      <w:proofErr w:type="spellStart"/>
+      <w:r>
+        <w:t>os.path.join</w:t>
+      </w:r>
+      <w:proofErr w:type="spellEnd"/>
+      <w:r>
+        <w:t>(BASE_DIR, '</w:t>
+      </w:r>
+      <w:proofErr w:type="spellStart"/>
+      <w:r>
+        <w:t>static_collected</w:t>
+      </w:r>
+      <w:proofErr w:type="spellEnd"/>
+      <w:r>
+        <w:t>')</w:t>
       </w:r>
     </w:p>
     <w:sectPr>
@@ -468,6 +759,7 @@
     <w:lsdException w:name="HTML Sample" w:semiHidden="1" w:unhideWhenUsed="1"/>
     <w:lsdException w:name="HTML Typewriter" w:semiHidden="1" w:unhideWhenUsed="1"/>
     <w:lsdException w:name="HTML Variable" w:semiHidden="1" w:unhideWhenUsed="1"/>
+    <w:lsdException w:name="Normal Table" w:semiHidden="1" w:unhideWhenUsed="1"/>
     <w:lsdException w:name="annotation subject" w:semiHidden="1" w:unhideWhenUsed="1"/>
     <w:lsdException w:name="No List" w:semiHidden="1" w:unhideWhenUsed="1"/>
     <w:lsdException w:name="Outline List 1" w:semiHidden="1" w:unhideWhenUsed="1"/>
@@ -513,9 +805,11 @@
     <w:lsdException w:name="Table Subtle 1" w:semiHidden="1" w:unhideWhenUsed="1"/>
     <w:lsdException w:name="Table Subtle 2" w:semiHidden="1" w:unhideWhenUsed="1"/>
     <w:lsdException w:name="Table Web 1" w:semiHidden="1" w:unhideWhenUsed="1"/>
+    <w:lsdException w:name="Table Web 2" w:semiHidden="1" w:unhideWhenUsed="1"/>
     <w:lsdException w:name="Table Web 3" w:semiHidden="1" w:unhideWhenUsed="1"/>
     <w:lsdException w:name="Balloon Text" w:semiHidden="1" w:unhideWhenUsed="1"/>
     <w:lsdException w:name="Table Grid" w:uiPriority="39"/>
+    <w:lsdException w:name="Table Theme" w:semiHidden="1" w:unhideWhenUsed="1"/>
     <w:lsdException w:name="Placeholder Text" w:semiHidden="1"/>
     <w:lsdException w:name="No Spacing" w:uiPriority="1" w:qFormat="1"/>
     <w:lsdException w:name="Light Shading" w:uiPriority="60"/>

</xml_diff>

<commit_message>
added core app, updated the start page. added a new base_no_crumb.html
</commit_message>
<xml_diff>
--- a/notes/Django dev notes .docx
+++ b/notes/Django dev notes .docx
@@ -32,22 +32,46 @@
           <w:rPr>
             <w:rStyle w:val="Hyperlink"/>
           </w:rPr>
-          <w:t>https://code.visualstudio.com/docs/python/tutorial-django</w:t>
+          <w:t>h</w:t>
         </w:r>
-      </w:hyperlink>
-    </w:p>
-    <w:p>
-      <w:hyperlink r:id="rId6" w:history="1">
         <w:r>
           <w:rPr>
             <w:rStyle w:val="Hyperlink"/>
           </w:rPr>
-          <w:t>https://developer.mozilla.org/en-US/docs/Learn/Server-side/Django</w:t>
+          <w:t>ttps://code.visualstudio.com/docs/python/tutorial-django</w:t>
         </w:r>
       </w:hyperlink>
     </w:p>
-    <w:p>
-      <w:hyperlink r:id="rId7" w:history="1">
+    <w:bookmarkStart w:id="0" w:name="_GoBack"/>
+    <w:bookmarkEnd w:id="0"/>
+    <w:p>
+      <w:r>
+        <w:fldChar w:fldCharType="begin"/>
+      </w:r>
+      <w:r>
+        <w:instrText xml:space="preserve"> HYPERLINK "</w:instrText>
+      </w:r>
+      <w:r>
+        <w:instrText>https://developer.mozilla.org/en-US/docs/Learn/Server-side/Django</w:instrText>
+      </w:r>
+      <w:r>
+        <w:instrText xml:space="preserve">" </w:instrText>
+      </w:r>
+      <w:r>
+        <w:fldChar w:fldCharType="separate"/>
+      </w:r>
+      <w:r>
+        <w:rPr>
+          <w:rStyle w:val="Hyperlink"/>
+        </w:rPr>
+        <w:t>https://developer.mozilla.org/en-US/docs/Learn/Server-side/Django</w:t>
+      </w:r>
+      <w:r>
+        <w:fldChar w:fldCharType="end"/>
+      </w:r>
+    </w:p>
+    <w:p>
+      <w:hyperlink r:id="rId6" w:history="1">
         <w:r>
           <w:rPr>
             <w:rStyle w:val="Hyperlink"/>
@@ -59,23 +83,7 @@
     <w:p/>
     <w:p>
       <w:r>
-        <w:t xml:space="preserve">(1) create a </w:t>
-      </w:r>
-      <w:proofErr w:type="spellStart"/>
-      <w:r>
-        <w:t>peroject</w:t>
-      </w:r>
-      <w:proofErr w:type="spellEnd"/>
-      <w:r>
-        <w:t xml:space="preserve"> folder "</w:t>
-      </w:r>
-      <w:proofErr w:type="spellStart"/>
-      <w:r>
-        <w:t>mysite</w:t>
-      </w:r>
-      <w:proofErr w:type="spellEnd"/>
-      <w:r>
-        <w:t>"</w:t>
+        <w:t>(1) create a peroject folder "mysite"</w:t>
       </w:r>
     </w:p>
     <w:p>
@@ -87,90 +95,55 @@
           <w:b/>
           <w:bCs/>
         </w:rPr>
-        <w:t xml:space="preserve">create a </w:t>
-      </w:r>
-      <w:proofErr w:type="spellStart"/>
-      <w:r>
-        <w:rPr>
-          <w:b/>
-          <w:bCs/>
-        </w:rPr>
-        <w:t>virtaul</w:t>
-      </w:r>
-      <w:proofErr w:type="spellEnd"/>
-      <w:r>
-        <w:rPr>
-          <w:b/>
-          <w:bCs/>
-        </w:rPr>
-        <w:t xml:space="preserve"> env</w:t>
-      </w:r>
-      <w:r>
-        <w:t xml:space="preserve"> in </w:t>
-      </w:r>
-      <w:proofErr w:type="spellStart"/>
-      <w:r>
-        <w:t>mysite</w:t>
-      </w:r>
-      <w:proofErr w:type="spellEnd"/>
-      <w:r>
-        <w:t xml:space="preserve">: python -m </w:t>
-      </w:r>
-      <w:proofErr w:type="spellStart"/>
-      <w:r>
-        <w:t>venv</w:t>
-      </w:r>
-      <w:proofErr w:type="spellEnd"/>
-      <w:r>
-        <w:t xml:space="preserve"> env</w:t>
-      </w:r>
-    </w:p>
-    <w:p>
-      <w:r>
-        <w:t>(3) Open the project folder in VS Code by running "</w:t>
-      </w:r>
-      <w:proofErr w:type="gramStart"/>
-      <w:r>
-        <w:t>code .</w:t>
-      </w:r>
-      <w:proofErr w:type="gramEnd"/>
-      <w:r>
-        <w:t>",</w:t>
-      </w:r>
-    </w:p>
-    <w:p>
-      <w:r>
-        <w:t>(4) Open the Command Palette (View &gt; Command Palette or (</w:t>
-      </w:r>
-      <w:proofErr w:type="spellStart"/>
-      <w:r>
-        <w:t>Ctrl+Shift+P</w:t>
-      </w:r>
-      <w:proofErr w:type="spellEnd"/>
-      <w:r>
-        <w:t>)). Then select the Python: Select Interpreter command:</w:t>
-      </w:r>
-    </w:p>
-    <w:p>
-      <w:r>
-        <w:t>(5) Run Terminal: Create New Integrated Terminal (</w:t>
-      </w:r>
-      <w:proofErr w:type="spellStart"/>
-      <w:r>
-        <w:t>Ctrl+Shift</w:t>
-      </w:r>
-      <w:proofErr w:type="spellEnd"/>
-      <w:r>
-        <w:t xml:space="preserve">+`) from the Command Palette, which creates a terminal and automatically </w:t>
-      </w:r>
-    </w:p>
-    <w:p>
-      <w:r>
-        <w:rPr>
-          <w:b/>
-          <w:bCs/>
-        </w:rPr>
-        <w:t>activates the virtual environment by running its activation script</w:t>
+        <w:t>creat</w:t>
+      </w:r>
+      <w:r>
+        <w:rPr>
+          <w:b/>
+          <w:bCs/>
+        </w:rPr>
+        <w:t>e</w:t>
+      </w:r>
+      <w:r>
+        <w:rPr>
+          <w:b/>
+          <w:bCs/>
+        </w:rPr>
+        <w:t xml:space="preserve"> a virtaul env</w:t>
+      </w:r>
+      <w:r>
+        <w:t xml:space="preserve"> in mysite: python -m venv env</w:t>
+      </w:r>
+    </w:p>
+    <w:p>
+      <w:r>
+        <w:t>(3) Open the project folder in VS Code by running "code .",</w:t>
+      </w:r>
+    </w:p>
+    <w:p>
+      <w:r>
+        <w:t>(4) Open the Command Palette (View &gt; Command Palette or (Ctrl+Shift+P)). Then select the Python: Select Interpreter command:</w:t>
+      </w:r>
+    </w:p>
+    <w:p>
+      <w:r>
+        <w:t xml:space="preserve">(5) Run Terminal: Create New Integrated Terminal (Ctrl+Shift+`) from the Command Palette, which creates a terminal and automatically </w:t>
+      </w:r>
+    </w:p>
+    <w:p>
+      <w:r>
+        <w:rPr>
+          <w:b/>
+          <w:bCs/>
+        </w:rPr>
+        <w:t>activates the virtual environment by running its activation scrip</w:t>
+      </w:r>
+      <w:r>
+        <w:rPr>
+          <w:b/>
+          <w:bCs/>
+        </w:rPr>
+        <w:t>t</w:t>
       </w:r>
       <w:r>
         <w:t xml:space="preserve">.  </w:t>
@@ -193,174 +166,42 @@
         <w:t>install Django</w:t>
       </w:r>
       <w:r>
-        <w:t xml:space="preserve"> in the </w:t>
-      </w:r>
-      <w:proofErr w:type="spellStart"/>
-      <w:r>
-        <w:t>venv</w:t>
-      </w:r>
-      <w:proofErr w:type="spellEnd"/>
-      <w:r>
-        <w:t xml:space="preserve">:  python -m pip install </w:t>
-      </w:r>
-      <w:proofErr w:type="spellStart"/>
-      <w:r>
-        <w:t>django</w:t>
-      </w:r>
-      <w:proofErr w:type="spellEnd"/>
-      <w:r>
-        <w:t xml:space="preserve">      Use python -m </w:t>
-      </w:r>
-      <w:proofErr w:type="spellStart"/>
-      <w:r>
-        <w:t>django</w:t>
-      </w:r>
-      <w:proofErr w:type="spellEnd"/>
-      <w:r>
-        <w:t xml:space="preserve"> --version to check version</w:t>
+        <w:t xml:space="preserve"> in the venv:  python -m pip install django      Use python -m django --version to check version</w:t>
       </w:r>
     </w:p>
     <w:p>
       <w:r>
         <w:t xml:space="preserve">(7) Create a Django project </w:t>
       </w:r>
-      <w:proofErr w:type="spellStart"/>
-      <w:r>
-        <w:rPr>
-          <w:b/>
-          <w:bCs/>
-        </w:rPr>
-        <w:t>django</w:t>
-      </w:r>
-      <w:proofErr w:type="spellEnd"/>
-      <w:r>
-        <w:rPr>
-          <w:b/>
-          <w:bCs/>
-        </w:rPr>
-        <w:t xml:space="preserve">-admin </w:t>
-      </w:r>
-      <w:proofErr w:type="spellStart"/>
-      <w:r>
-        <w:rPr>
-          <w:b/>
-          <w:bCs/>
-        </w:rPr>
-        <w:t>startproject</w:t>
-      </w:r>
-      <w:proofErr w:type="spellEnd"/>
-      <w:r>
-        <w:rPr>
-          <w:b/>
-          <w:bCs/>
-        </w:rPr>
-        <w:t xml:space="preserve"> </w:t>
-      </w:r>
-      <w:proofErr w:type="spellStart"/>
-      <w:r>
-        <w:rPr>
-          <w:b/>
-          <w:bCs/>
-        </w:rPr>
-        <w:t>web_</w:t>
-      </w:r>
-      <w:proofErr w:type="gramStart"/>
-      <w:r>
-        <w:rPr>
-          <w:b/>
-          <w:bCs/>
-        </w:rPr>
-        <w:t>project</w:t>
-      </w:r>
-      <w:proofErr w:type="spellEnd"/>
-      <w:r>
-        <w:rPr>
-          <w:b/>
-          <w:bCs/>
-        </w:rPr>
-        <w:t xml:space="preserve"> .</w:t>
-      </w:r>
-      <w:proofErr w:type="gramEnd"/>
-      <w:r>
-        <w:t xml:space="preserve"> (by use </w:t>
-      </w:r>
-      <w:proofErr w:type="gramStart"/>
-      <w:r>
-        <w:t>of .</w:t>
-      </w:r>
-      <w:proofErr w:type="gramEnd"/>
-      <w:r>
-        <w:t xml:space="preserve"> at the end) that the current folder is your project folder</w:t>
+      <w:r>
+        <w:rPr>
+          <w:b/>
+          <w:bCs/>
+        </w:rPr>
+        <w:t>django-admin startproject web_project .</w:t>
+      </w:r>
+      <w:r>
+        <w:t xml:space="preserve"> (by use of . at the end) that the current folder is your project folder</w:t>
       </w:r>
     </w:p>
     <w:p>
       <w:r>
         <w:t xml:space="preserve">(8) Run </w:t>
       </w:r>
-      <w:proofErr w:type="spellStart"/>
-      <w:r>
-        <w:rPr>
-          <w:b/>
-          <w:bCs/>
-        </w:rPr>
-        <w:t>pyhon</w:t>
-      </w:r>
-      <w:proofErr w:type="spellEnd"/>
-      <w:r>
-        <w:rPr>
-          <w:b/>
-          <w:bCs/>
-        </w:rPr>
-        <w:t xml:space="preserve"> manage.py </w:t>
-      </w:r>
-      <w:proofErr w:type="spellStart"/>
-      <w:r>
-        <w:rPr>
-          <w:b/>
-          <w:bCs/>
-        </w:rPr>
-        <w:t>runserver</w:t>
-      </w:r>
-      <w:proofErr w:type="spellEnd"/>
-      <w:r>
-        <w:rPr>
-          <w:b/>
-          <w:bCs/>
-        </w:rPr>
-        <w:t xml:space="preserve">  </w:t>
-      </w:r>
-      <w:r>
-        <w:t xml:space="preserve"> OR </w:t>
-      </w:r>
-      <w:proofErr w:type="spellStart"/>
-      <w:r>
-        <w:t>pyhon</w:t>
-      </w:r>
-      <w:proofErr w:type="spellEnd"/>
-      <w:r>
-        <w:t xml:space="preserve"> manage.py </w:t>
-      </w:r>
-      <w:proofErr w:type="spellStart"/>
-      <w:r>
-        <w:t>runserver</w:t>
-      </w:r>
-      <w:proofErr w:type="spellEnd"/>
-      <w:r>
-        <w:t xml:space="preserve"> 5000</w:t>
-      </w:r>
-    </w:p>
-    <w:p>
-      <w:bookmarkStart w:id="0" w:name="_GoBack"/>
-      <w:r>
-        <w:rPr>
-          <w:b/>
-          <w:bCs/>
-        </w:rPr>
-        <w:t>Create an app</w:t>
-      </w:r>
-      <w:bookmarkEnd w:id="0"/>
-      <w:r>
-        <w:t>:</w:t>
+      <w:r>
+        <w:rPr>
+          <w:b/>
+          <w:bCs/>
+        </w:rPr>
+        <w:t xml:space="preserve">pyhon manage.py runserver  </w:t>
+      </w:r>
+      <w:r>
+        <w:t xml:space="preserve"> OR pyhon manage.py runserver 5000</w:t>
+      </w:r>
+    </w:p>
+    <w:p>
+      <w:r>
+        <w:t>Create an app:</w:t>
       </w:r>
     </w:p>
     <w:p>
@@ -372,38 +213,10 @@
           <w:b/>
           <w:bCs/>
         </w:rPr>
-        <w:t xml:space="preserve">python manage.py </w:t>
-      </w:r>
-      <w:proofErr w:type="spellStart"/>
-      <w:r>
-        <w:rPr>
-          <w:b/>
-          <w:bCs/>
-        </w:rPr>
-        <w:t>startapp</w:t>
-      </w:r>
-      <w:proofErr w:type="spellEnd"/>
-      <w:r>
-        <w:rPr>
-          <w:b/>
-          <w:bCs/>
-        </w:rPr>
-        <w:t xml:space="preserve"> &lt;polls</w:t>
-      </w:r>
-      <w:proofErr w:type="gramStart"/>
-      <w:r>
-        <w:rPr>
-          <w:b/>
-          <w:bCs/>
-        </w:rPr>
-        <w:t xml:space="preserve">&gt; </w:t>
-      </w:r>
-      <w:r>
-        <w:t xml:space="preserve"> in</w:t>
-      </w:r>
-      <w:proofErr w:type="gramEnd"/>
-      <w:r>
-        <w:t xml:space="preserve"> the same folder as manage.py</w:t>
+        <w:t xml:space="preserve">python manage.py startapp &lt;polls&gt; </w:t>
+      </w:r>
+      <w:r>
+        <w:t xml:space="preserve"> in the same folder as manage.py</w:t>
       </w:r>
     </w:p>
     <w:p>
@@ -418,47 +231,18 @@
         <w:t xml:space="preserve">python manage.py migrate </w:t>
       </w:r>
       <w:r>
-        <w:t xml:space="preserve">    ## run this </w:t>
-      </w:r>
-      <w:proofErr w:type="spellStart"/>
-      <w:r>
-        <w:t>commenc</w:t>
-      </w:r>
-      <w:proofErr w:type="spellEnd"/>
-      <w:r>
-        <w:t xml:space="preserve"> to initialize admin, auth, </w:t>
-      </w:r>
-      <w:proofErr w:type="spellStart"/>
-      <w:r>
-        <w:t>contenttypes</w:t>
-      </w:r>
-      <w:proofErr w:type="spellEnd"/>
-      <w:r>
-        <w:t>, sessions.</w:t>
-      </w:r>
-    </w:p>
-    <w:p>
-      <w:r>
-        <w:t xml:space="preserve"> run the command-line client for your database and type \dt (PostgreSQL), SHOW TABLES; (MariaDB, MySQL)</w:t>
-      </w:r>
-      <w:proofErr w:type="gramStart"/>
-      <w:r>
-        <w:t>, .schema</w:t>
-      </w:r>
-      <w:proofErr w:type="gramEnd"/>
-      <w:r>
-        <w:t xml:space="preserve"> (SQLite), or SELECT TABLE_NAME FROM USER_TABLES; (Oracle) to display the tables Django created.  </w:t>
-      </w:r>
-    </w:p>
-    <w:p>
-      <w:r>
-        <w:t>&gt; sqlite3.exe ==</w:t>
-      </w:r>
-      <w:proofErr w:type="gramStart"/>
-      <w:r>
-        <w:t>&gt; .tables</w:t>
-      </w:r>
-      <w:proofErr w:type="gramEnd"/>
+        <w:t xml:space="preserve">    ## run this commenc to initialize admin, auth, contenttypes, sessions.</w:t>
+      </w:r>
+    </w:p>
+    <w:p>
+      <w:r>
+        <w:t xml:space="preserve"> run the command-line client for your database and type \dt (PostgreSQL), SHOW TABLES; (MariaDB, MySQL), .schema (SQLite), or SELECT TABLE_NAME FROM USER_TABLES; (Oracle) to display the tables Django created.  </w:t>
+      </w:r>
+    </w:p>
+    <w:p>
+      <w:r>
+        <w:t>&gt; sqlite3.exe ==&gt; .tables</w:t>
+      </w:r>
     </w:p>
     <w:p>
       <w:r>
@@ -478,25 +262,7 @@
         <w:t>Create a debugger launch profile in VC code</w:t>
       </w:r>
       <w:r>
-        <w:t xml:space="preserve">.  Select Debug view, then select the Gear icon ==&gt; select Python: Django ==&gt; </w:t>
-      </w:r>
-      <w:proofErr w:type="spellStart"/>
-      <w:proofErr w:type="gramStart"/>
-      <w:r>
-        <w:t>launch.json</w:t>
-      </w:r>
-      <w:proofErr w:type="spellEnd"/>
-      <w:proofErr w:type="gramEnd"/>
-      <w:r>
-        <w:t>. The "</w:t>
-      </w:r>
-      <w:proofErr w:type="spellStart"/>
-      <w:r>
-        <w:t>django</w:t>
-      </w:r>
-      <w:proofErr w:type="spellEnd"/>
-      <w:r>
-        <w:t>": true entry tells VS Code to enable debugging of Django page templates.</w:t>
+        <w:t>.  Select Debug view, then select the Gear icon ==&gt; select Python: Django ==&gt; launch.json. The "django": true entry tells VS Code to enable debugging of Django page templates.</w:t>
       </w:r>
     </w:p>
     <w:p>
@@ -508,60 +274,33 @@
           <w:b/>
           <w:bCs/>
         </w:rPr>
-        <w:t xml:space="preserve">python manage.py </w:t>
-      </w:r>
-      <w:proofErr w:type="spellStart"/>
-      <w:r>
-        <w:rPr>
-          <w:b/>
-          <w:bCs/>
-        </w:rPr>
-        <w:t>createsuperuser</w:t>
-      </w:r>
-      <w:proofErr w:type="spellEnd"/>
+        <w:t>python manage.py createsuperuser</w:t>
+      </w:r>
       <w:r>
         <w:t xml:space="preserve"> --username=&lt;username&gt; --email=&lt;email&gt;   winter/mxx.2x2x</w:t>
       </w:r>
     </w:p>
     <w:p>
       <w:r>
-        <w:t xml:space="preserve">(13) Create a model for polls app (in models.py), then run </w:t>
-      </w:r>
-      <w:r>
-        <w:rPr>
-          <w:b/>
-          <w:bCs/>
-        </w:rPr>
-        <w:t xml:space="preserve">python manage.py </w:t>
-      </w:r>
-      <w:proofErr w:type="spellStart"/>
-      <w:r>
-        <w:rPr>
-          <w:b/>
-          <w:bCs/>
-        </w:rPr>
-        <w:t>makemigrations</w:t>
-      </w:r>
-      <w:proofErr w:type="spellEnd"/>
-      <w:r>
-        <w:rPr>
-          <w:b/>
-          <w:bCs/>
-        </w:rPr>
-        <w:t xml:space="preserve"> polls</w:t>
-      </w:r>
-    </w:p>
-    <w:p>
-      <w:r>
-        <w:t xml:space="preserve">(14) python manage.py </w:t>
-      </w:r>
-      <w:proofErr w:type="spellStart"/>
-      <w:r>
-        <w:t>sqlmigrate</w:t>
-      </w:r>
-      <w:proofErr w:type="spellEnd"/>
-      <w:r>
-        <w:t xml:space="preserve"> polls 0001   ## check the SQL statements</w:t>
+        <w:t>(13) Cr</w:t>
+      </w:r>
+      <w:r>
+        <w:t>e</w:t>
+      </w:r>
+      <w:r>
+        <w:t xml:space="preserve">ate a model for polls app (in models.py), then run </w:t>
+      </w:r>
+      <w:r>
+        <w:rPr>
+          <w:b/>
+          <w:bCs/>
+        </w:rPr>
+        <w:t>python manage.py makemigrations polls</w:t>
+      </w:r>
+    </w:p>
+    <w:p>
+      <w:r>
+        <w:t>(14) python manage.py sqlmigrate polls 0001   ## check the SQL statements</w:t>
       </w:r>
     </w:p>
     <w:p>
@@ -590,40 +329,10 @@
           <w:b/>
           <w:bCs/>
         </w:rPr>
-        <w:t xml:space="preserve">python manage.py </w:t>
-      </w:r>
-      <w:proofErr w:type="spellStart"/>
-      <w:proofErr w:type="gramStart"/>
-      <w:r>
-        <w:rPr>
-          <w:b/>
-          <w:bCs/>
-        </w:rPr>
-        <w:t>collectstatic</w:t>
-      </w:r>
-      <w:proofErr w:type="spellEnd"/>
-      <w:r>
-        <w:t xml:space="preserve">  -</w:t>
-      </w:r>
-      <w:proofErr w:type="gramEnd"/>
-      <w:r>
-        <w:t xml:space="preserve"> define the STATIC_ROOT = STATIC_ROOT = </w:t>
-      </w:r>
-      <w:proofErr w:type="spellStart"/>
-      <w:r>
-        <w:t>os.path.join</w:t>
-      </w:r>
-      <w:proofErr w:type="spellEnd"/>
-      <w:r>
-        <w:t>(BASE_DIR, '</w:t>
-      </w:r>
-      <w:proofErr w:type="spellStart"/>
-      <w:r>
-        <w:t>static_collected</w:t>
-      </w:r>
-      <w:proofErr w:type="spellEnd"/>
-      <w:r>
-        <w:t>')</w:t>
+        <w:t>python manage.py collectstatic</w:t>
+      </w:r>
+      <w:r>
+        <w:t xml:space="preserve">  - define the STATIC_ROOT = STATIC_ROOT = os.path.join(BASE_DIR, 'static_collected')</w:t>
       </w:r>
     </w:p>
     <w:sectPr>
@@ -759,7 +468,6 @@
     <w:lsdException w:name="HTML Sample" w:semiHidden="1" w:unhideWhenUsed="1"/>
     <w:lsdException w:name="HTML Typewriter" w:semiHidden="1" w:unhideWhenUsed="1"/>
     <w:lsdException w:name="HTML Variable" w:semiHidden="1" w:unhideWhenUsed="1"/>
-    <w:lsdException w:name="Normal Table" w:semiHidden="1" w:unhideWhenUsed="1"/>
     <w:lsdException w:name="annotation subject" w:semiHidden="1" w:unhideWhenUsed="1"/>
     <w:lsdException w:name="No List" w:semiHidden="1" w:unhideWhenUsed="1"/>
     <w:lsdException w:name="Outline List 1" w:semiHidden="1" w:unhideWhenUsed="1"/>
@@ -805,11 +513,9 @@
     <w:lsdException w:name="Table Subtle 1" w:semiHidden="1" w:unhideWhenUsed="1"/>
     <w:lsdException w:name="Table Subtle 2" w:semiHidden="1" w:unhideWhenUsed="1"/>
     <w:lsdException w:name="Table Web 1" w:semiHidden="1" w:unhideWhenUsed="1"/>
-    <w:lsdException w:name="Table Web 2" w:semiHidden="1" w:unhideWhenUsed="1"/>
     <w:lsdException w:name="Table Web 3" w:semiHidden="1" w:unhideWhenUsed="1"/>
     <w:lsdException w:name="Balloon Text" w:semiHidden="1" w:unhideWhenUsed="1"/>
     <w:lsdException w:name="Table Grid" w:uiPriority="39"/>
-    <w:lsdException w:name="Table Theme" w:semiHidden="1" w:unhideWhenUsed="1"/>
     <w:lsdException w:name="Placeholder Text" w:semiHidden="1"/>
     <w:lsdException w:name="No Spacing" w:uiPriority="1" w:qFormat="1"/>
     <w:lsdException w:name="Light Shading" w:uiPriority="60"/>

</xml_diff>